<commit_message>
Bootstrapping function created. Increased graph dpi.
</commit_message>
<xml_diff>
--- a/Assignment 2/Anderson Assignment 2.docx
+++ b/Assignment 2/Anderson Assignment 2.docx
@@ -205,17 +205,17 @@
         <w:pStyle w:val="ListParagraph"/>
         <w:keepNext/>
         <w:ind w:left="0"/>
-      </w:pPr>
-      <w:r>
-        <w:rPr>
-          <w:rFonts w:ascii="Cambria Math" w:hAnsi="Cambria Math"/>
+        <w:jc w:val="center"/>
+      </w:pPr>
+      <w:r>
+        <w:rPr>
           <w:noProof/>
         </w:rPr>
         <w:drawing>
           <wp:inline distT="0" distB="0" distL="0" distR="0">
-            <wp:extent cx="5943600" cy="3667099"/>
+            <wp:extent cx="5486400" cy="3657600"/>
             <wp:effectExtent l="19050" t="0" r="0" b="0"/>
-            <wp:docPr id="7" name="Picture 7"/>
+            <wp:docPr id="3" name="Picture 2" descr="C:\Users\Brad\Documents\github\244\Assignment 2\fish.png"/>
             <wp:cNvGraphicFramePr>
               <a:graphicFrameLocks xmlns:a="http://schemas.openxmlformats.org/drawingml/2006/main" noChangeAspect="1"/>
             </wp:cNvGraphicFramePr>
@@ -223,7 +223,7 @@
               <a:graphicData uri="http://schemas.openxmlformats.org/drawingml/2006/picture">
                 <pic:pic xmlns:pic="http://schemas.openxmlformats.org/drawingml/2006/picture">
                   <pic:nvPicPr>
-                    <pic:cNvPr id="0" name="Picture 7"/>
+                    <pic:cNvPr id="0" name="Picture 2" descr="C:\Users\Brad\Documents\github\244\Assignment 2\fish.png"/>
                     <pic:cNvPicPr>
                       <a:picLocks noChangeAspect="1" noChangeArrowheads="1"/>
                     </pic:cNvPicPr>
@@ -238,7 +238,7 @@
                   <pic:spPr bwMode="auto">
                     <a:xfrm>
                       <a:off x="0" y="0"/>
-                      <a:ext cx="5943600" cy="3667099"/>
+                      <a:ext cx="5486400" cy="3657600"/>
                     </a:xfrm>
                     <a:prstGeom prst="rect">
                       <a:avLst/>
@@ -392,6 +392,1222 @@
           <w:i/>
         </w:rPr>
       </w:pPr>
+    </w:p>
+    <w:p>
+      <w:pPr>
+        <w:rPr>
+          <w:i/>
+        </w:rPr>
+      </w:pPr>
+      <w:proofErr w:type="spellStart"/>
+      <w:r>
+        <w:rPr>
+          <w:i/>
+        </w:rPr>
+        <w:t>RProjects</w:t>
+      </w:r>
+      <w:proofErr w:type="spellEnd"/>
+      <w:r>
+        <w:rPr>
+          <w:i/>
+        </w:rPr>
+        <w:t xml:space="preserve">, R Markdown, Data </w:t>
+      </w:r>
+      <w:proofErr w:type="gramStart"/>
+      <w:r>
+        <w:rPr>
+          <w:i/>
+        </w:rPr>
+        <w:t>Wrangling</w:t>
+      </w:r>
+      <w:proofErr w:type="gramEnd"/>
+      <w:r>
+        <w:rPr>
+          <w:i/>
+        </w:rPr>
+        <w:t xml:space="preserve"> and </w:t>
+      </w:r>
+      <w:proofErr w:type="spellStart"/>
+      <w:r>
+        <w:rPr>
+          <w:i/>
+        </w:rPr>
+        <w:t>ggplot</w:t>
+      </w:r>
+      <w:proofErr w:type="spellEnd"/>
+    </w:p>
+    <w:p>
+      <w:pPr>
+        <w:rPr>
+          <w:i/>
+        </w:rPr>
+      </w:pPr>
+    </w:p>
+    <w:p>
+      <w:pPr>
+        <w:pStyle w:val="SourceCode"/>
+      </w:pPr>
+      <w:proofErr w:type="gramStart"/>
+      <w:r>
+        <w:rPr>
+          <w:rStyle w:val="KeywordTok"/>
+          <w:rFonts w:cstheme="minorBidi"/>
+        </w:rPr>
+        <w:t>library</w:t>
+      </w:r>
+      <w:r>
+        <w:rPr>
+          <w:rStyle w:val="NormalTok"/>
+          <w:rFonts w:cstheme="minorBidi"/>
+        </w:rPr>
+        <w:t>(</w:t>
+      </w:r>
+      <w:proofErr w:type="spellStart"/>
+      <w:proofErr w:type="gramEnd"/>
+      <w:r>
+        <w:rPr>
+          <w:rStyle w:val="NormalTok"/>
+          <w:rFonts w:cstheme="minorBidi"/>
+        </w:rPr>
+        <w:t>tidyverse</w:t>
+      </w:r>
+      <w:proofErr w:type="spellEnd"/>
+      <w:r>
+        <w:rPr>
+          <w:rStyle w:val="NormalTok"/>
+          <w:rFonts w:cstheme="minorBidi"/>
+        </w:rPr>
+        <w:t>)</w:t>
+      </w:r>
+    </w:p>
+    <w:p>
+      <w:pPr>
+        <w:pStyle w:val="SourceCode"/>
+      </w:pPr>
+      <w:proofErr w:type="gramStart"/>
+      <w:r>
+        <w:rPr>
+          <w:rStyle w:val="NormalTok"/>
+          <w:rFonts w:cstheme="minorBidi"/>
+        </w:rPr>
+        <w:t>pest</w:t>
+      </w:r>
+      <w:proofErr w:type="gramEnd"/>
+      <w:r>
+        <w:rPr>
+          <w:rStyle w:val="NormalTok"/>
+          <w:rFonts w:cstheme="minorBidi"/>
+        </w:rPr>
+        <w:t xml:space="preserve"> &lt;-</w:t>
+      </w:r>
+      <w:r>
+        <w:rPr>
+          <w:rStyle w:val="StringTok"/>
+          <w:rFonts w:cstheme="minorBidi"/>
+        </w:rPr>
+        <w:t xml:space="preserve"> </w:t>
+      </w:r>
+      <w:proofErr w:type="spellStart"/>
+      <w:r>
+        <w:rPr>
+          <w:rStyle w:val="KeywordTok"/>
+          <w:rFonts w:cstheme="minorBidi"/>
+        </w:rPr>
+        <w:t>read_csv</w:t>
+      </w:r>
+      <w:proofErr w:type="spellEnd"/>
+      <w:r>
+        <w:rPr>
+          <w:rStyle w:val="NormalTok"/>
+          <w:rFonts w:cstheme="minorBidi"/>
+        </w:rPr>
+        <w:t>(</w:t>
+      </w:r>
+      <w:r>
+        <w:rPr>
+          <w:rStyle w:val="StringTok"/>
+          <w:rFonts w:cstheme="minorBidi"/>
+        </w:rPr>
+        <w:t>"ca_pest.csv"</w:t>
+      </w:r>
+      <w:r>
+        <w:rPr>
+          <w:rStyle w:val="NormalTok"/>
+          <w:rFonts w:cstheme="minorBidi"/>
+        </w:rPr>
+        <w:t>)</w:t>
+      </w:r>
+      <w:r>
+        <w:br/>
+      </w:r>
+      <w:r>
+        <w:br/>
+      </w:r>
+      <w:r>
+        <w:rPr>
+          <w:rStyle w:val="NormalTok"/>
+          <w:rFonts w:cstheme="minorBidi"/>
+        </w:rPr>
+        <w:t>pop &lt;-</w:t>
+      </w:r>
+      <w:r>
+        <w:rPr>
+          <w:rStyle w:val="StringTok"/>
+          <w:rFonts w:cstheme="minorBidi"/>
+        </w:rPr>
+        <w:t xml:space="preserve"> </w:t>
+      </w:r>
+      <w:proofErr w:type="spellStart"/>
+      <w:r>
+        <w:rPr>
+          <w:rStyle w:val="KeywordTok"/>
+          <w:rFonts w:cstheme="minorBidi"/>
+        </w:rPr>
+        <w:t>read_csv</w:t>
+      </w:r>
+      <w:proofErr w:type="spellEnd"/>
+      <w:r>
+        <w:rPr>
+          <w:rStyle w:val="NormalTok"/>
+          <w:rFonts w:cstheme="minorBidi"/>
+        </w:rPr>
+        <w:t>(</w:t>
+      </w:r>
+      <w:r>
+        <w:rPr>
+          <w:rStyle w:val="StringTok"/>
+          <w:rFonts w:cstheme="minorBidi"/>
+        </w:rPr>
+        <w:t>"ca_pop.csv"</w:t>
+      </w:r>
+      <w:r>
+        <w:rPr>
+          <w:rStyle w:val="NormalTok"/>
+          <w:rFonts w:cstheme="minorBidi"/>
+        </w:rPr>
+        <w:t>)</w:t>
+      </w:r>
+    </w:p>
+    <w:p>
+      <w:pPr>
+        <w:pStyle w:val="SourceCode"/>
+      </w:pPr>
+      <w:proofErr w:type="gramStart"/>
+      <w:r>
+        <w:rPr>
+          <w:rStyle w:val="NormalTok"/>
+          <w:rFonts w:cstheme="minorBidi"/>
+        </w:rPr>
+        <w:lastRenderedPageBreak/>
+        <w:t>both</w:t>
+      </w:r>
+      <w:proofErr w:type="gramEnd"/>
+      <w:r>
+        <w:rPr>
+          <w:rStyle w:val="NormalTok"/>
+          <w:rFonts w:cstheme="minorBidi"/>
+        </w:rPr>
+        <w:t xml:space="preserve"> &lt;-</w:t>
+      </w:r>
+      <w:r>
+        <w:rPr>
+          <w:rStyle w:val="StringTok"/>
+          <w:rFonts w:cstheme="minorBidi"/>
+        </w:rPr>
+        <w:t xml:space="preserve"> </w:t>
+      </w:r>
+      <w:r>
+        <w:rPr>
+          <w:rStyle w:val="KeywordTok"/>
+          <w:rFonts w:cstheme="minorBidi"/>
+        </w:rPr>
+        <w:t>merge</w:t>
+      </w:r>
+      <w:r>
+        <w:rPr>
+          <w:rStyle w:val="NormalTok"/>
+          <w:rFonts w:cstheme="minorBidi"/>
+        </w:rPr>
+        <w:t xml:space="preserve">(pest, pop, </w:t>
+      </w:r>
+      <w:r>
+        <w:rPr>
+          <w:rStyle w:val="DataTypeTok"/>
+          <w:rFonts w:cstheme="minorBidi"/>
+        </w:rPr>
+        <w:t>by =</w:t>
+      </w:r>
+      <w:r>
+        <w:rPr>
+          <w:rStyle w:val="NormalTok"/>
+          <w:rFonts w:cstheme="minorBidi"/>
+        </w:rPr>
+        <w:t xml:space="preserve"> </w:t>
+      </w:r>
+      <w:r>
+        <w:rPr>
+          <w:rStyle w:val="StringTok"/>
+          <w:rFonts w:cstheme="minorBidi"/>
+        </w:rPr>
+        <w:t>"County"</w:t>
+      </w:r>
+      <w:r>
+        <w:rPr>
+          <w:rStyle w:val="NormalTok"/>
+          <w:rFonts w:cstheme="minorBidi"/>
+        </w:rPr>
+        <w:t>)</w:t>
+      </w:r>
+      <w:r>
+        <w:br/>
+      </w:r>
+      <w:r>
+        <w:br/>
+      </w:r>
+      <w:proofErr w:type="spellStart"/>
+      <w:r>
+        <w:rPr>
+          <w:rStyle w:val="NormalTok"/>
+          <w:rFonts w:cstheme="minorBidi"/>
+        </w:rPr>
+        <w:t>both</w:t>
+      </w:r>
+      <w:r>
+        <w:rPr>
+          <w:rStyle w:val="OperatorTok"/>
+          <w:rFonts w:cstheme="minorBidi"/>
+        </w:rPr>
+        <w:t>$</w:t>
+      </w:r>
+      <w:r>
+        <w:rPr>
+          <w:rStyle w:val="NormalTok"/>
+          <w:rFonts w:cstheme="minorBidi"/>
+        </w:rPr>
+        <w:t>PestConcentration</w:t>
+      </w:r>
+      <w:proofErr w:type="spellEnd"/>
+      <w:r>
+        <w:rPr>
+          <w:rStyle w:val="NormalTok"/>
+          <w:rFonts w:cstheme="minorBidi"/>
+        </w:rPr>
+        <w:t xml:space="preserve"> &lt;-</w:t>
+      </w:r>
+      <w:r>
+        <w:rPr>
+          <w:rStyle w:val="StringTok"/>
+          <w:rFonts w:cstheme="minorBidi"/>
+        </w:rPr>
+        <w:t xml:space="preserve"> </w:t>
+      </w:r>
+      <w:proofErr w:type="spellStart"/>
+      <w:r>
+        <w:rPr>
+          <w:rStyle w:val="NormalTok"/>
+          <w:rFonts w:cstheme="minorBidi"/>
+        </w:rPr>
+        <w:t>both</w:t>
+      </w:r>
+      <w:r>
+        <w:rPr>
+          <w:rStyle w:val="OperatorTok"/>
+          <w:rFonts w:cstheme="minorBidi"/>
+        </w:rPr>
+        <w:t>$</w:t>
+      </w:r>
+      <w:r>
+        <w:rPr>
+          <w:rStyle w:val="NormalTok"/>
+          <w:rFonts w:cstheme="minorBidi"/>
+        </w:rPr>
+        <w:t>PestConcentration</w:t>
+      </w:r>
+      <w:proofErr w:type="spellEnd"/>
+      <w:r>
+        <w:rPr>
+          <w:rStyle w:val="NormalTok"/>
+          <w:rFonts w:cstheme="minorBidi"/>
+        </w:rPr>
+        <w:t xml:space="preserve"> &lt;-</w:t>
+      </w:r>
+      <w:r>
+        <w:rPr>
+          <w:rStyle w:val="StringTok"/>
+          <w:rFonts w:cstheme="minorBidi"/>
+        </w:rPr>
+        <w:t xml:space="preserve"> </w:t>
+      </w:r>
+      <w:proofErr w:type="spellStart"/>
+      <w:r>
+        <w:rPr>
+          <w:rStyle w:val="NormalTok"/>
+          <w:rFonts w:cstheme="minorBidi"/>
+        </w:rPr>
+        <w:t>both</w:t>
+      </w:r>
+      <w:r>
+        <w:rPr>
+          <w:rStyle w:val="OperatorTok"/>
+          <w:rFonts w:cstheme="minorBidi"/>
+        </w:rPr>
+        <w:t>$</w:t>
+      </w:r>
+      <w:r>
+        <w:rPr>
+          <w:rStyle w:val="NormalTok"/>
+          <w:rFonts w:cstheme="minorBidi"/>
+        </w:rPr>
+        <w:t>PestPounds</w:t>
+      </w:r>
+      <w:proofErr w:type="spellEnd"/>
+      <w:r>
+        <w:rPr>
+          <w:rStyle w:val="OperatorTok"/>
+          <w:rFonts w:cstheme="minorBidi"/>
+        </w:rPr>
+        <w:t>/</w:t>
+      </w:r>
+      <w:proofErr w:type="spellStart"/>
+      <w:r>
+        <w:rPr>
+          <w:rStyle w:val="NormalTok"/>
+          <w:rFonts w:cstheme="minorBidi"/>
+        </w:rPr>
+        <w:t>both</w:t>
+      </w:r>
+      <w:r>
+        <w:rPr>
+          <w:rStyle w:val="OperatorTok"/>
+          <w:rFonts w:cstheme="minorBidi"/>
+        </w:rPr>
+        <w:t>$</w:t>
+      </w:r>
+      <w:r>
+        <w:rPr>
+          <w:rStyle w:val="NormalTok"/>
+          <w:rFonts w:cstheme="minorBidi"/>
+        </w:rPr>
+        <w:t>CountyArea</w:t>
+      </w:r>
+      <w:proofErr w:type="spellEnd"/>
+      <w:r>
+        <w:br/>
+      </w:r>
+      <w:r>
+        <w:rPr>
+          <w:rStyle w:val="NormalTok"/>
+          <w:rFonts w:cstheme="minorBidi"/>
+        </w:rPr>
+        <w:t xml:space="preserve">  </w:t>
+      </w:r>
+      <w:r>
+        <w:br/>
+      </w:r>
+      <w:r>
+        <w:rPr>
+          <w:rStyle w:val="NormalTok"/>
+          <w:rFonts w:cstheme="minorBidi"/>
+        </w:rPr>
+        <w:t>both &lt;-</w:t>
+      </w:r>
+      <w:r>
+        <w:rPr>
+          <w:rStyle w:val="StringTok"/>
+          <w:rFonts w:cstheme="minorBidi"/>
+        </w:rPr>
+        <w:t xml:space="preserve"> </w:t>
+      </w:r>
+      <w:r>
+        <w:rPr>
+          <w:rStyle w:val="NormalTok"/>
+          <w:rFonts w:cstheme="minorBidi"/>
+        </w:rPr>
+        <w:t xml:space="preserve">both </w:t>
+      </w:r>
+      <w:r>
+        <w:rPr>
+          <w:rStyle w:val="OperatorTok"/>
+          <w:rFonts w:cstheme="minorBidi"/>
+        </w:rPr>
+        <w:t>%&gt;%</w:t>
+      </w:r>
+      <w:r>
+        <w:rPr>
+          <w:rStyle w:val="StringTok"/>
+          <w:rFonts w:cstheme="minorBidi"/>
+        </w:rPr>
+        <w:t xml:space="preserve"> </w:t>
+      </w:r>
+      <w:r>
+        <w:br/>
+      </w:r>
+      <w:r>
+        <w:rPr>
+          <w:rStyle w:val="StringTok"/>
+          <w:rFonts w:cstheme="minorBidi"/>
+        </w:rPr>
+        <w:t xml:space="preserve">    </w:t>
+      </w:r>
+      <w:r>
+        <w:rPr>
+          <w:rStyle w:val="KeywordTok"/>
+          <w:rFonts w:cstheme="minorBidi"/>
+        </w:rPr>
+        <w:t>select</w:t>
+      </w:r>
+      <w:r>
+        <w:rPr>
+          <w:rStyle w:val="NormalTok"/>
+          <w:rFonts w:cstheme="minorBidi"/>
+        </w:rPr>
+        <w:t xml:space="preserve">(County, </w:t>
+      </w:r>
+      <w:proofErr w:type="spellStart"/>
+      <w:r>
+        <w:rPr>
+          <w:rStyle w:val="NormalTok"/>
+          <w:rFonts w:cstheme="minorBidi"/>
+        </w:rPr>
+        <w:t>PestConcentration</w:t>
+      </w:r>
+      <w:proofErr w:type="spellEnd"/>
+      <w:r>
+        <w:rPr>
+          <w:rStyle w:val="NormalTok"/>
+          <w:rFonts w:cstheme="minorBidi"/>
+        </w:rPr>
+        <w:t xml:space="preserve">, </w:t>
+      </w:r>
+      <w:proofErr w:type="spellStart"/>
+      <w:r>
+        <w:rPr>
+          <w:rStyle w:val="NormalTok"/>
+          <w:rFonts w:cstheme="minorBidi"/>
+        </w:rPr>
+        <w:t>MedFamilyIncome</w:t>
+      </w:r>
+      <w:proofErr w:type="spellEnd"/>
+      <w:r>
+        <w:rPr>
+          <w:rStyle w:val="NormalTok"/>
+          <w:rFonts w:cstheme="minorBidi"/>
+        </w:rPr>
+        <w:t xml:space="preserve">, Population) </w:t>
+      </w:r>
+      <w:r>
+        <w:rPr>
+          <w:rStyle w:val="OperatorTok"/>
+          <w:rFonts w:cstheme="minorBidi"/>
+        </w:rPr>
+        <w:t>%&gt;%</w:t>
+      </w:r>
+      <w:r>
+        <w:br/>
+      </w:r>
+      <w:r>
+        <w:rPr>
+          <w:rStyle w:val="StringTok"/>
+          <w:rFonts w:cstheme="minorBidi"/>
+        </w:rPr>
+        <w:t xml:space="preserve">    </w:t>
+      </w:r>
+      <w:r>
+        <w:rPr>
+          <w:rStyle w:val="KeywordTok"/>
+          <w:rFonts w:cstheme="minorBidi"/>
+        </w:rPr>
+        <w:t>arrange</w:t>
+      </w:r>
+      <w:r>
+        <w:rPr>
+          <w:rStyle w:val="NormalTok"/>
+          <w:rFonts w:cstheme="minorBidi"/>
+        </w:rPr>
+        <w:t>(</w:t>
+      </w:r>
+      <w:r>
+        <w:rPr>
+          <w:rStyle w:val="OperatorTok"/>
+          <w:rFonts w:cstheme="minorBidi"/>
+        </w:rPr>
+        <w:t>-</w:t>
+      </w:r>
+      <w:proofErr w:type="spellStart"/>
+      <w:r>
+        <w:rPr>
+          <w:rStyle w:val="NormalTok"/>
+          <w:rFonts w:cstheme="minorBidi"/>
+        </w:rPr>
+        <w:t>PestConcentration</w:t>
+      </w:r>
+      <w:proofErr w:type="spellEnd"/>
+      <w:r>
+        <w:rPr>
+          <w:rStyle w:val="NormalTok"/>
+          <w:rFonts w:cstheme="minorBidi"/>
+        </w:rPr>
+        <w:t>)</w:t>
+      </w:r>
+    </w:p>
+    <w:p>
+      <w:pPr>
+        <w:pStyle w:val="SourceCode"/>
+      </w:pPr>
+      <w:proofErr w:type="spellStart"/>
+      <w:r>
+        <w:rPr>
+          <w:rStyle w:val="KeywordTok"/>
+          <w:rFonts w:cstheme="minorBidi"/>
+        </w:rPr>
+        <w:t>ggplot</w:t>
+      </w:r>
+      <w:proofErr w:type="spellEnd"/>
+      <w:r>
+        <w:rPr>
+          <w:rStyle w:val="NormalTok"/>
+          <w:rFonts w:cstheme="minorBidi"/>
+        </w:rPr>
+        <w:t xml:space="preserve">( both, </w:t>
+      </w:r>
+      <w:proofErr w:type="spellStart"/>
+      <w:r>
+        <w:rPr>
+          <w:rStyle w:val="KeywordTok"/>
+          <w:rFonts w:cstheme="minorBidi"/>
+        </w:rPr>
+        <w:t>aes</w:t>
+      </w:r>
+      <w:proofErr w:type="spellEnd"/>
+      <w:r>
+        <w:rPr>
+          <w:rStyle w:val="NormalTok"/>
+          <w:rFonts w:cstheme="minorBidi"/>
+        </w:rPr>
+        <w:t>(</w:t>
+      </w:r>
+      <w:r>
+        <w:rPr>
+          <w:rStyle w:val="DataTypeTok"/>
+          <w:rFonts w:cstheme="minorBidi"/>
+        </w:rPr>
+        <w:t>x =</w:t>
+      </w:r>
+      <w:r>
+        <w:rPr>
+          <w:rStyle w:val="NormalTok"/>
+          <w:rFonts w:cstheme="minorBidi"/>
+        </w:rPr>
+        <w:t xml:space="preserve"> </w:t>
+      </w:r>
+      <w:proofErr w:type="spellStart"/>
+      <w:r>
+        <w:rPr>
+          <w:rStyle w:val="NormalTok"/>
+          <w:rFonts w:cstheme="minorBidi"/>
+        </w:rPr>
+        <w:t>MedFamilyIncome</w:t>
+      </w:r>
+      <w:proofErr w:type="spellEnd"/>
+      <w:r>
+        <w:rPr>
+          <w:rStyle w:val="NormalTok"/>
+          <w:rFonts w:cstheme="minorBidi"/>
+        </w:rPr>
+        <w:t xml:space="preserve">, </w:t>
+      </w:r>
+      <w:r>
+        <w:rPr>
+          <w:rStyle w:val="DataTypeTok"/>
+          <w:rFonts w:cstheme="minorBidi"/>
+        </w:rPr>
+        <w:t>y =</w:t>
+      </w:r>
+      <w:r>
+        <w:rPr>
+          <w:rStyle w:val="NormalTok"/>
+          <w:rFonts w:cstheme="minorBidi"/>
+        </w:rPr>
+        <w:t xml:space="preserve"> </w:t>
+      </w:r>
+      <w:proofErr w:type="spellStart"/>
+      <w:r>
+        <w:rPr>
+          <w:rStyle w:val="NormalTok"/>
+          <w:rFonts w:cstheme="minorBidi"/>
+        </w:rPr>
+        <w:t>PestConcentration</w:t>
+      </w:r>
+      <w:proofErr w:type="spellEnd"/>
+      <w:r>
+        <w:rPr>
+          <w:rStyle w:val="NormalTok"/>
+          <w:rFonts w:cstheme="minorBidi"/>
+        </w:rPr>
+        <w:t xml:space="preserve">)) </w:t>
+      </w:r>
+      <w:r>
+        <w:rPr>
+          <w:rStyle w:val="OperatorTok"/>
+          <w:rFonts w:cstheme="minorBidi"/>
+        </w:rPr>
+        <w:t>+</w:t>
+      </w:r>
+      <w:r>
+        <w:br/>
+      </w:r>
+      <w:r>
+        <w:rPr>
+          <w:rStyle w:val="StringTok"/>
+          <w:rFonts w:cstheme="minorBidi"/>
+        </w:rPr>
+        <w:t xml:space="preserve">  </w:t>
+      </w:r>
+      <w:proofErr w:type="spellStart"/>
+      <w:r>
+        <w:rPr>
+          <w:rStyle w:val="KeywordTok"/>
+          <w:rFonts w:cstheme="minorBidi"/>
+        </w:rPr>
+        <w:t>geom_jitter</w:t>
+      </w:r>
+      <w:proofErr w:type="spellEnd"/>
+      <w:r>
+        <w:rPr>
+          <w:rStyle w:val="NormalTok"/>
+          <w:rFonts w:cstheme="minorBidi"/>
+        </w:rPr>
+        <w:t>(</w:t>
+      </w:r>
+      <w:proofErr w:type="spellStart"/>
+      <w:r>
+        <w:rPr>
+          <w:rStyle w:val="KeywordTok"/>
+          <w:rFonts w:cstheme="minorBidi"/>
+        </w:rPr>
+        <w:t>aes</w:t>
+      </w:r>
+      <w:proofErr w:type="spellEnd"/>
+      <w:r>
+        <w:rPr>
+          <w:rStyle w:val="NormalTok"/>
+          <w:rFonts w:cstheme="minorBidi"/>
+        </w:rPr>
+        <w:t>(</w:t>
+      </w:r>
+      <w:r>
+        <w:rPr>
+          <w:rStyle w:val="DataTypeTok"/>
+          <w:rFonts w:cstheme="minorBidi"/>
+        </w:rPr>
+        <w:t>size =</w:t>
+      </w:r>
+      <w:r>
+        <w:rPr>
+          <w:rStyle w:val="NormalTok"/>
+          <w:rFonts w:cstheme="minorBidi"/>
+        </w:rPr>
+        <w:t xml:space="preserve"> Population))</w:t>
+      </w:r>
+      <w:r>
+        <w:rPr>
+          <w:rStyle w:val="OperatorTok"/>
+          <w:rFonts w:cstheme="minorBidi"/>
+        </w:rPr>
+        <w:t>+</w:t>
+      </w:r>
+      <w:r>
+        <w:br/>
+      </w:r>
+      <w:r>
+        <w:rPr>
+          <w:rStyle w:val="StringTok"/>
+          <w:rFonts w:cstheme="minorBidi"/>
+        </w:rPr>
+        <w:t xml:space="preserve">  </w:t>
+      </w:r>
+      <w:proofErr w:type="spellStart"/>
+      <w:r>
+        <w:rPr>
+          <w:rStyle w:val="KeywordTok"/>
+          <w:rFonts w:cstheme="minorBidi"/>
+        </w:rPr>
+        <w:t>ylab</w:t>
+      </w:r>
+      <w:proofErr w:type="spellEnd"/>
+      <w:r>
+        <w:rPr>
+          <w:rStyle w:val="NormalTok"/>
+          <w:rFonts w:cstheme="minorBidi"/>
+        </w:rPr>
+        <w:t>(</w:t>
+      </w:r>
+      <w:r>
+        <w:rPr>
+          <w:rStyle w:val="StringTok"/>
+          <w:rFonts w:cstheme="minorBidi"/>
+        </w:rPr>
+        <w:t>"Pesticide (Pounds per Square Mile)"</w:t>
+      </w:r>
+      <w:r>
+        <w:rPr>
+          <w:rStyle w:val="NormalTok"/>
+          <w:rFonts w:cstheme="minorBidi"/>
+        </w:rPr>
+        <w:t>)</w:t>
+      </w:r>
+      <w:r>
+        <w:rPr>
+          <w:rStyle w:val="OperatorTok"/>
+          <w:rFonts w:cstheme="minorBidi"/>
+        </w:rPr>
+        <w:t>+</w:t>
+      </w:r>
+      <w:r>
+        <w:br/>
+      </w:r>
+      <w:r>
+        <w:rPr>
+          <w:rStyle w:val="StringTok"/>
+          <w:rFonts w:cstheme="minorBidi"/>
+        </w:rPr>
+        <w:t xml:space="preserve">  </w:t>
+      </w:r>
+      <w:proofErr w:type="spellStart"/>
+      <w:r>
+        <w:rPr>
+          <w:rStyle w:val="KeywordTok"/>
+          <w:rFonts w:cstheme="minorBidi"/>
+        </w:rPr>
+        <w:t>xlab</w:t>
+      </w:r>
+      <w:proofErr w:type="spellEnd"/>
+      <w:r>
+        <w:rPr>
+          <w:rStyle w:val="NormalTok"/>
+          <w:rFonts w:cstheme="minorBidi"/>
+        </w:rPr>
+        <w:t>(</w:t>
+      </w:r>
+      <w:r>
+        <w:rPr>
+          <w:rStyle w:val="StringTok"/>
+          <w:rFonts w:cstheme="minorBidi"/>
+        </w:rPr>
+        <w:t>"Median Family Income"</w:t>
+      </w:r>
+      <w:r>
+        <w:rPr>
+          <w:rStyle w:val="NormalTok"/>
+          <w:rFonts w:cstheme="minorBidi"/>
+        </w:rPr>
+        <w:t>)</w:t>
+      </w:r>
+      <w:r>
+        <w:rPr>
+          <w:rStyle w:val="OperatorTok"/>
+          <w:rFonts w:cstheme="minorBidi"/>
+        </w:rPr>
+        <w:t>+</w:t>
+      </w:r>
+      <w:r>
+        <w:br/>
+      </w:r>
+      <w:r>
+        <w:rPr>
+          <w:rStyle w:val="StringTok"/>
+          <w:rFonts w:cstheme="minorBidi"/>
+        </w:rPr>
+        <w:t xml:space="preserve">  </w:t>
+      </w:r>
+      <w:proofErr w:type="spellStart"/>
+      <w:r>
+        <w:rPr>
+          <w:rStyle w:val="KeywordTok"/>
+          <w:rFonts w:cstheme="minorBidi"/>
+        </w:rPr>
+        <w:t>geom_smooth</w:t>
+      </w:r>
+      <w:proofErr w:type="spellEnd"/>
+      <w:r>
+        <w:rPr>
+          <w:rStyle w:val="NormalTok"/>
+          <w:rFonts w:cstheme="minorBidi"/>
+        </w:rPr>
+        <w:t>(</w:t>
+      </w:r>
+      <w:r>
+        <w:rPr>
+          <w:rStyle w:val="DataTypeTok"/>
+          <w:rFonts w:cstheme="minorBidi"/>
+        </w:rPr>
+        <w:t>se =</w:t>
+      </w:r>
+      <w:r>
+        <w:rPr>
+          <w:rStyle w:val="NormalTok"/>
+          <w:rFonts w:cstheme="minorBidi"/>
+        </w:rPr>
+        <w:t xml:space="preserve"> </w:t>
+      </w:r>
+      <w:r>
+        <w:rPr>
+          <w:rStyle w:val="OtherTok"/>
+          <w:rFonts w:cstheme="minorBidi"/>
+        </w:rPr>
+        <w:t>FALSE</w:t>
+      </w:r>
+      <w:r>
+        <w:rPr>
+          <w:rStyle w:val="NormalTok"/>
+          <w:rFonts w:cstheme="minorBidi"/>
+        </w:rPr>
+        <w:t xml:space="preserve">, </w:t>
+      </w:r>
+      <w:r>
+        <w:rPr>
+          <w:rStyle w:val="DataTypeTok"/>
+          <w:rFonts w:cstheme="minorBidi"/>
+        </w:rPr>
+        <w:t>method =</w:t>
+      </w:r>
+      <w:r>
+        <w:rPr>
+          <w:rStyle w:val="NormalTok"/>
+          <w:rFonts w:cstheme="minorBidi"/>
+        </w:rPr>
+        <w:t xml:space="preserve"> </w:t>
+      </w:r>
+      <w:r>
+        <w:rPr>
+          <w:rStyle w:val="StringTok"/>
+          <w:rFonts w:cstheme="minorBidi"/>
+        </w:rPr>
+        <w:t>"lm"</w:t>
+      </w:r>
+      <w:r>
+        <w:rPr>
+          <w:rStyle w:val="NormalTok"/>
+          <w:rFonts w:cstheme="minorBidi"/>
+        </w:rPr>
+        <w:t>)</w:t>
+      </w:r>
+      <w:r>
+        <w:rPr>
+          <w:rStyle w:val="OperatorTok"/>
+          <w:rFonts w:cstheme="minorBidi"/>
+        </w:rPr>
+        <w:t>+</w:t>
+      </w:r>
+      <w:r>
+        <w:br/>
+      </w:r>
+      <w:r>
+        <w:rPr>
+          <w:rStyle w:val="StringTok"/>
+          <w:rFonts w:cstheme="minorBidi"/>
+        </w:rPr>
+        <w:t xml:space="preserve">  </w:t>
+      </w:r>
+      <w:proofErr w:type="spellStart"/>
+      <w:r>
+        <w:rPr>
+          <w:rStyle w:val="KeywordTok"/>
+          <w:rFonts w:cstheme="minorBidi"/>
+        </w:rPr>
+        <w:t>theme_bw</w:t>
+      </w:r>
+      <w:proofErr w:type="spellEnd"/>
+      <w:r>
+        <w:rPr>
+          <w:rStyle w:val="NormalTok"/>
+          <w:rFonts w:cstheme="minorBidi"/>
+        </w:rPr>
+        <w:t>()</w:t>
+      </w:r>
+      <w:r>
+        <w:rPr>
+          <w:rStyle w:val="OperatorTok"/>
+          <w:rFonts w:cstheme="minorBidi"/>
+        </w:rPr>
+        <w:t>+</w:t>
+      </w:r>
+      <w:r>
+        <w:br/>
+      </w:r>
+      <w:r>
+        <w:rPr>
+          <w:rStyle w:val="StringTok"/>
+          <w:rFonts w:cstheme="minorBidi"/>
+        </w:rPr>
+        <w:t xml:space="preserve">    </w:t>
+      </w:r>
+      <w:r>
+        <w:rPr>
+          <w:rStyle w:val="KeywordTok"/>
+          <w:rFonts w:cstheme="minorBidi"/>
+        </w:rPr>
+        <w:t>theme</w:t>
+      </w:r>
+      <w:r>
+        <w:rPr>
+          <w:rStyle w:val="NormalTok"/>
+          <w:rFonts w:cstheme="minorBidi"/>
+        </w:rPr>
+        <w:t>(</w:t>
+      </w:r>
+      <w:proofErr w:type="spellStart"/>
+      <w:r>
+        <w:rPr>
+          <w:rStyle w:val="DataTypeTok"/>
+          <w:rFonts w:cstheme="minorBidi"/>
+        </w:rPr>
+        <w:t>panel.grid.major</w:t>
+      </w:r>
+      <w:proofErr w:type="spellEnd"/>
+      <w:r>
+        <w:rPr>
+          <w:rStyle w:val="DataTypeTok"/>
+          <w:rFonts w:cstheme="minorBidi"/>
+        </w:rPr>
+        <w:t xml:space="preserve"> =</w:t>
+      </w:r>
+      <w:r>
+        <w:rPr>
+          <w:rStyle w:val="NormalTok"/>
+          <w:rFonts w:cstheme="minorBidi"/>
+        </w:rPr>
+        <w:t xml:space="preserve"> </w:t>
+      </w:r>
+      <w:proofErr w:type="spellStart"/>
+      <w:r>
+        <w:rPr>
+          <w:rStyle w:val="KeywordTok"/>
+          <w:rFonts w:cstheme="minorBidi"/>
+        </w:rPr>
+        <w:t>element_blank</w:t>
+      </w:r>
+      <w:proofErr w:type="spellEnd"/>
+      <w:r>
+        <w:rPr>
+          <w:rStyle w:val="NormalTok"/>
+          <w:rFonts w:cstheme="minorBidi"/>
+        </w:rPr>
+        <w:t>(),</w:t>
+      </w:r>
+      <w:r>
+        <w:br/>
+      </w:r>
+      <w:r>
+        <w:rPr>
+          <w:rStyle w:val="NormalTok"/>
+          <w:rFonts w:cstheme="minorBidi"/>
+        </w:rPr>
+        <w:t xml:space="preserve">         </w:t>
+      </w:r>
+      <w:proofErr w:type="spellStart"/>
+      <w:r>
+        <w:rPr>
+          <w:rStyle w:val="DataTypeTok"/>
+          <w:rFonts w:cstheme="minorBidi"/>
+        </w:rPr>
+        <w:t>panel.grid.minor</w:t>
+      </w:r>
+      <w:proofErr w:type="spellEnd"/>
+      <w:r>
+        <w:rPr>
+          <w:rStyle w:val="DataTypeTok"/>
+          <w:rFonts w:cstheme="minorBidi"/>
+        </w:rPr>
+        <w:t xml:space="preserve"> =</w:t>
+      </w:r>
+      <w:r>
+        <w:rPr>
+          <w:rStyle w:val="NormalTok"/>
+          <w:rFonts w:cstheme="minorBidi"/>
+        </w:rPr>
+        <w:t xml:space="preserve"> </w:t>
+      </w:r>
+      <w:proofErr w:type="spellStart"/>
+      <w:r>
+        <w:rPr>
+          <w:rStyle w:val="KeywordTok"/>
+          <w:rFonts w:cstheme="minorBidi"/>
+        </w:rPr>
+        <w:t>element_blank</w:t>
+      </w:r>
+      <w:proofErr w:type="spellEnd"/>
+      <w:r>
+        <w:rPr>
+          <w:rStyle w:val="NormalTok"/>
+          <w:rFonts w:cstheme="minorBidi"/>
+        </w:rPr>
+        <w:t>())</w:t>
+      </w:r>
+    </w:p>
+    <w:p>
+      <w:pPr>
+        <w:keepNext/>
+        <w:jc w:val="center"/>
+      </w:pPr>
+      <w:r>
+        <w:rPr>
+          <w:noProof/>
+        </w:rPr>
+        <w:drawing>
+          <wp:inline distT="0" distB="0" distL="0" distR="0">
+            <wp:extent cx="5486400" cy="3657600"/>
+            <wp:effectExtent l="19050" t="0" r="0" b="0"/>
+            <wp:docPr id="2" name="Picture 1" descr="C:\Users\Brad\Documents\github\244\Assignment 2\pesticide.png"/>
+            <wp:cNvGraphicFramePr>
+              <a:graphicFrameLocks xmlns:a="http://schemas.openxmlformats.org/drawingml/2006/main" noChangeAspect="1"/>
+            </wp:cNvGraphicFramePr>
+            <a:graphic xmlns:a="http://schemas.openxmlformats.org/drawingml/2006/main">
+              <a:graphicData uri="http://schemas.openxmlformats.org/drawingml/2006/picture">
+                <pic:pic xmlns:pic="http://schemas.openxmlformats.org/drawingml/2006/picture">
+                  <pic:nvPicPr>
+                    <pic:cNvPr id="0" name="Picture 1" descr="C:\Users\Brad\Documents\github\244\Assignment 2\pesticide.png"/>
+                    <pic:cNvPicPr>
+                      <a:picLocks noChangeAspect="1" noChangeArrowheads="1"/>
+                    </pic:cNvPicPr>
+                  </pic:nvPicPr>
+                  <pic:blipFill>
+                    <a:blip r:embed="rId7" cstate="print"/>
+                    <a:srcRect/>
+                    <a:stretch>
+                      <a:fillRect/>
+                    </a:stretch>
+                  </pic:blipFill>
+                  <pic:spPr bwMode="auto">
+                    <a:xfrm>
+                      <a:off x="0" y="0"/>
+                      <a:ext cx="5486400" cy="3657600"/>
+                    </a:xfrm>
+                    <a:prstGeom prst="rect">
+                      <a:avLst/>
+                    </a:prstGeom>
+                    <a:noFill/>
+                    <a:ln w="9525">
+                      <a:noFill/>
+                      <a:miter lim="800000"/>
+                      <a:headEnd/>
+                      <a:tailEnd/>
+                    </a:ln>
+                  </pic:spPr>
+                </pic:pic>
+              </a:graphicData>
+            </a:graphic>
+          </wp:inline>
+        </w:drawing>
+      </w:r>
+    </w:p>
+    <w:p>
+      <w:pPr>
+        <w:pStyle w:val="Caption"/>
+        <w:jc w:val="center"/>
+      </w:pPr>
+      <w:r>
+        <w:rPr>
+          <w:color w:val="auto"/>
+        </w:rPr>
+        <w:t xml:space="preserve">Figure </w:t>
+      </w:r>
+      <w:r>
+        <w:rPr>
+          <w:color w:val="auto"/>
+        </w:rPr>
+        <w:fldChar w:fldCharType="begin"/>
+      </w:r>
+      <w:r>
+        <w:rPr>
+          <w:color w:val="auto"/>
+        </w:rPr>
+        <w:instrText xml:space="preserve"> SEQ Figure \* ARABIC </w:instrText>
+      </w:r>
+      <w:r>
+        <w:rPr>
+          <w:color w:val="auto"/>
+        </w:rPr>
+        <w:fldChar w:fldCharType="separate"/>
+      </w:r>
+      <w:r>
+        <w:rPr>
+          <w:noProof/>
+          <w:color w:val="auto"/>
+        </w:rPr>
+        <w:t>2</w:t>
+      </w:r>
+      <w:r>
+        <w:rPr>
+          <w:color w:val="auto"/>
+        </w:rPr>
+        <w:fldChar w:fldCharType="end"/>
+      </w:r>
+      <w:r>
+        <w:rPr>
+          <w:color w:val="auto"/>
+        </w:rPr>
+        <w:t xml:space="preserve">: </w:t>
+      </w:r>
+      <w:r>
+        <w:rPr>
+          <w:color w:val="auto"/>
+        </w:rPr>
+        <w:t>Pesticide Use in California Counties</w:t>
+      </w:r>
+      <w:r>
+        <w:rPr>
+          <w:b w:val="0"/>
+          <w:color w:val="auto"/>
+        </w:rPr>
+        <w:t xml:space="preserve">. </w:t>
+      </w:r>
+      <w:proofErr w:type="gramStart"/>
+      <w:r>
+        <w:rPr>
+          <w:b w:val="0"/>
+          <w:color w:val="auto"/>
+        </w:rPr>
+        <w:t>Pesticide application in pounds per square mile for each county in California.</w:t>
+      </w:r>
+      <w:proofErr w:type="gramEnd"/>
+      <w:r>
+        <w:rPr>
+          <w:b w:val="0"/>
+          <w:color w:val="auto"/>
+        </w:rPr>
+        <w:t xml:space="preserve"> Size of circle represents </w:t>
+      </w:r>
+      <w:r>
+        <w:rPr>
+          <w:b w:val="0"/>
+          <w:color w:val="auto"/>
+        </w:rPr>
+        <w:t xml:space="preserve">the county population size. Line of best fit shows decreased pesticide use corresponds with a higher family income. </w:t>
+      </w:r>
+      <w:r>
+        <w:rPr>
+          <w:b w:val="0"/>
+          <w:color w:val="auto"/>
+        </w:rPr>
+        <w:t xml:space="preserve">Pesticide data: 2014 CA pesticide application (by county) from the California Department of Pesticide Regulation (accessed at http://www.cdpr.ca.gov/docs/pur/pur14rep/14_pur.htm). California population and income data: U.S. Census Bureau. </w:t>
+      </w:r>
+      <w:proofErr w:type="gramStart"/>
+      <w:r>
+        <w:rPr>
+          <w:b w:val="0"/>
+          <w:color w:val="auto"/>
+        </w:rPr>
+        <w:t>American Community Survey, 2010- 2014 American Community Survey 5-Year Estimates</w:t>
+      </w:r>
+      <w:r>
+        <w:rPr>
+          <w:b w:val="0"/>
+          <w:color w:val="auto"/>
+        </w:rPr>
+        <w:t>.</w:t>
+      </w:r>
+      <w:proofErr w:type="gramEnd"/>
     </w:p>
     <w:sectPr>
       <w:pgSz w:w="12240" w:h="15840"/>
@@ -797,6 +2013,80 @@
       <w:sz w:val="18"/>
       <w:szCs w:val="18"/>
     </w:rPr>
+  </w:style>
+  <w:style w:type="character" w:customStyle="1" w:styleId="VerbatimChar">
+    <w:name w:val="Verbatim Char"/>
+    <w:basedOn w:val="DefaultParagraphFont"/>
+    <w:link w:val="SourceCode"/>
+    <w:locked/>
+    <w:rsid w:val="00A31C6E"/>
+    <w:rPr>
+      <w:rFonts w:ascii="Consolas" w:hAnsi="Consolas" w:cs="Consolas"/>
+      <w:shd w:val="clear" w:color="auto" w:fill="F8F8F8"/>
+    </w:rPr>
+  </w:style>
+  <w:style w:type="paragraph" w:customStyle="1" w:styleId="SourceCode">
+    <w:name w:val="Source Code"/>
+    <w:basedOn w:val="Normal"/>
+    <w:link w:val="VerbatimChar"/>
+    <w:rsid w:val="00A31C6E"/>
+    <w:pPr>
+      <w:shd w:val="clear" w:color="auto" w:fill="F8F8F8"/>
+      <w:wordWrap w:val="0"/>
+      <w:spacing w:after="200" w:line="240" w:lineRule="auto"/>
+    </w:pPr>
+    <w:rPr>
+      <w:rFonts w:ascii="Consolas" w:hAnsi="Consolas" w:cs="Consolas"/>
+    </w:rPr>
+  </w:style>
+  <w:style w:type="character" w:customStyle="1" w:styleId="KeywordTok">
+    <w:name w:val="KeywordTok"/>
+    <w:basedOn w:val="VerbatimChar"/>
+    <w:rsid w:val="00A31C6E"/>
+    <w:rPr>
+      <w:b/>
+      <w:bCs w:val="0"/>
+      <w:color w:val="204A87"/>
+    </w:rPr>
+  </w:style>
+  <w:style w:type="character" w:customStyle="1" w:styleId="DataTypeTok">
+    <w:name w:val="DataTypeTok"/>
+    <w:basedOn w:val="VerbatimChar"/>
+    <w:rsid w:val="00A31C6E"/>
+    <w:rPr>
+      <w:color w:val="204A87"/>
+    </w:rPr>
+  </w:style>
+  <w:style w:type="character" w:customStyle="1" w:styleId="StringTok">
+    <w:name w:val="StringTok"/>
+    <w:basedOn w:val="VerbatimChar"/>
+    <w:rsid w:val="00A31C6E"/>
+    <w:rPr>
+      <w:color w:val="4E9A06"/>
+    </w:rPr>
+  </w:style>
+  <w:style w:type="character" w:customStyle="1" w:styleId="OtherTok">
+    <w:name w:val="OtherTok"/>
+    <w:basedOn w:val="VerbatimChar"/>
+    <w:rsid w:val="00A31C6E"/>
+    <w:rPr>
+      <w:color w:val="8F5902"/>
+    </w:rPr>
+  </w:style>
+  <w:style w:type="character" w:customStyle="1" w:styleId="OperatorTok">
+    <w:name w:val="OperatorTok"/>
+    <w:basedOn w:val="VerbatimChar"/>
+    <w:rsid w:val="00A31C6E"/>
+    <w:rPr>
+      <w:b/>
+      <w:bCs w:val="0"/>
+      <w:color w:val="CE5C00"/>
+    </w:rPr>
+  </w:style>
+  <w:style w:type="character" w:customStyle="1" w:styleId="NormalTok">
+    <w:name w:val="NormalTok"/>
+    <w:basedOn w:val="VerbatimChar"/>
+    <w:rsid w:val="00A31C6E"/>
   </w:style>
 </w:styles>
 </file>
@@ -1089,7 +2379,7 @@
 </file>
 
 <file path=customXml/itemProps1.xml><?xml version="1.0" encoding="utf-8"?>
-<ds:datastoreItem xmlns:ds="http://schemas.openxmlformats.org/officeDocument/2006/customXml" ds:itemID="{962E39B5-4DC5-4BCF-BC68-555731965BAE}">
+<ds:datastoreItem xmlns:ds="http://schemas.openxmlformats.org/officeDocument/2006/customXml" ds:itemID="{17371200-EF0B-4D9A-A6C0-EEB8FCC69B51}">
   <ds:schemaRefs>
     <ds:schemaRef ds:uri="http://schemas.openxmlformats.org/officeDocument/2006/bibliography"/>
   </ds:schemaRefs>

</xml_diff>